<commit_message>
them toan bo template va bang dong gop thanh vien
</commit_message>
<xml_diff>
--- a/Report/5-ThietKeDuLieu.docx
+++ b/Report/5-ThietKeDuLieu.docx
@@ -1435,6 +1435,33 @@
     </w:p>
     <w:p>
       <w:pPr>
+        <w:pStyle w:val="BodyText"/>
+        <w:rPr>
+          <w:i/>
+          <w:color w:val="0000FF"/>
+        </w:rPr>
+      </w:pPr>
+      <w:hyperlink r:id="rId10" w:history="1">
+        <w:r>
+          <w:rPr>
+            <w:rStyle w:val="Hyperlink"/>
+            <w:i/>
+          </w:rPr>
+          <w:t>https://erd.dbdesigner.net/designer/schema/1687626047-chtodo</w:t>
+        </w:r>
+      </w:hyperlink>
+    </w:p>
+    <w:p>
+      <w:pPr>
+        <w:pStyle w:val="BodyText"/>
+        <w:rPr>
+          <w:i/>
+          <w:color w:val="0000FF"/>
+        </w:rPr>
+      </w:pPr>
+    </w:p>
+    <w:p>
+      <w:pPr>
         <w:pStyle w:val="Heading1"/>
         <w:spacing w:line="360" w:lineRule="auto"/>
         <w:jc w:val="both"/>
@@ -1805,6 +1832,7 @@
               <w:rPr>
                 <w:lang w:val="en-US"/>
               </w:rPr>
+              <w:lastRenderedPageBreak/>
               <w:t>3</w:t>
             </w:r>
           </w:p>
@@ -2005,14 +2033,7 @@
               <w:rPr>
                 <w:lang w:val="en-US"/>
               </w:rPr>
-              <w:t xml:space="preserve">số điện thoại </w:t>
-            </w:r>
-            <w:r>
-              <w:rPr>
-                <w:lang w:val="en-US"/>
-              </w:rPr>
-              <w:lastRenderedPageBreak/>
-              <w:t>người dùng</w:t>
+              <w:t>số điện thoại người dùng</w:t>
             </w:r>
           </w:p>
         </w:tc>
@@ -2036,7 +2057,6 @@
               <w:rPr>
                 <w:lang w:val="en-US"/>
               </w:rPr>
-              <w:lastRenderedPageBreak/>
               <w:t>5</w:t>
             </w:r>
           </w:p>
@@ -4327,7 +4347,14 @@
               <w:rPr>
                 <w:lang w:val="en-US"/>
               </w:rPr>
-              <w:t>Primary Key, Auto Increment</w:t>
+              <w:t xml:space="preserve">Primary Key, Auto </w:t>
+            </w:r>
+            <w:r>
+              <w:rPr>
+                <w:lang w:val="en-US"/>
+              </w:rPr>
+              <w:lastRenderedPageBreak/>
+              <w:t>Increment</w:t>
             </w:r>
           </w:p>
         </w:tc>
@@ -4352,6 +4379,7 @@
               <w:rPr>
                 <w:lang w:val="en-US"/>
               </w:rPr>
+              <w:lastRenderedPageBreak/>
               <w:t>id  của taskList</w:t>
             </w:r>
           </w:p>
@@ -4581,14 +4609,7 @@
               <w:rPr>
                 <w:lang w:val="en-US"/>
               </w:rPr>
-              <w:t xml:space="preserve">Primary </w:t>
-            </w:r>
-            <w:r>
-              <w:rPr>
-                <w:lang w:val="en-US"/>
-              </w:rPr>
-              <w:lastRenderedPageBreak/>
-              <w:t xml:space="preserve">Key(Group.id), </w:t>
+              <w:t xml:space="preserve">Primary Key(Group.id), </w:t>
             </w:r>
             <w:r>
               <w:rPr>
@@ -4631,15 +4652,7 @@
               <w:rPr>
                 <w:lang w:val="en-US"/>
               </w:rPr>
-              <w:lastRenderedPageBreak/>
-              <w:t xml:space="preserve">Group mà </w:t>
-            </w:r>
-            <w:r>
-              <w:rPr>
-                <w:lang w:val="en-US"/>
-              </w:rPr>
-              <w:lastRenderedPageBreak/>
-              <w:t>TaskList thuộc về nếu có</w:t>
+              <w:t>Group mà TaskList thuộc về nếu có</w:t>
             </w:r>
           </w:p>
         </w:tc>
@@ -4666,7 +4679,6 @@
               <w:rPr>
                 <w:lang w:val="en-US"/>
               </w:rPr>
-              <w:lastRenderedPageBreak/>
               <w:t>4</w:t>
             </w:r>
           </w:p>
@@ -5197,8 +5209,8 @@
       </w:pPr>
     </w:p>
     <w:sectPr>
-      <w:headerReference w:type="default" r:id="rId10"/>
-      <w:footerReference w:type="default" r:id="rId11"/>
+      <w:headerReference w:type="default" r:id="rId11"/>
+      <w:footerReference w:type="default" r:id="rId12"/>
       <w:pgSz w:w="11907" w:h="16839" w:code="9"/>
       <w:pgMar w:top="1440" w:right="1440" w:bottom="1440" w:left="1440" w:header="720" w:footer="720" w:gutter="0"/>
       <w:pgNumType w:start="1"/>
@@ -8031,6 +8043,18 @@
       <w:lang w:val="vi-VN"/>
     </w:rPr>
   </w:style>
+  <w:style w:type="character" w:styleId="UnresolvedMention">
+    <w:name w:val="Unresolved Mention"/>
+    <w:basedOn w:val="DefaultParagraphFont"/>
+    <w:uiPriority w:val="99"/>
+    <w:semiHidden/>
+    <w:unhideWhenUsed/>
+    <w:rsid w:val="0005299F"/>
+    <w:rPr>
+      <w:color w:val="605E5C"/>
+      <w:shd w:val="clear" w:color="auto" w:fill="E1DFDD"/>
+    </w:rPr>
+  </w:style>
 </w:styles>
 </file>
 

</xml_diff>